<commit_message>
subbmit git operation doc
</commit_message>
<xml_diff>
--- a/StudyNDoc.docx
+++ b/StudyNDoc.docx
@@ -7251,20 +7251,8 @@
         <w:t>至此，问题解决。</w:t>
       </w:r>
     </w:p>
-    <w:p>
-      <w:pPr>
-        <w:rPr>
-          <w:rFonts w:hint="eastAsia"/>
-        </w:rPr>
-      </w:pPr>
-    </w:p>
-    <w:p>
-      <w:pPr>
-        <w:rPr>
-          <w:rFonts w:hint="eastAsia"/>
-        </w:rPr>
-      </w:pPr>
-    </w:p>
+    <w:p/>
+    <w:p/>
     <w:p>
       <w:pPr>
         <w:pStyle w:val="2"/>
@@ -7291,7 +7279,7 @@
         <w:spacing w:before="0" w:beforeAutospacing="0" w:after="240" w:afterAutospacing="0" w:line="390" w:lineRule="atLeast"/>
         <w:jc w:val="both"/>
         <w:rPr>
-          <w:rFonts w:ascii="Arial" w:hAnsi="Arial" w:cs="Arial" w:hint="eastAsia"/>
+          <w:rFonts w:ascii="Arial" w:hAnsi="Arial" w:cs="Arial"/>
           <w:color w:val="4F4F4F"/>
         </w:rPr>
       </w:pPr>
@@ -9189,51 +9177,53 @@
       </w:r>
     </w:p>
     <w:p>
-      <w:pPr>
+      <w:r>
         <w:rPr>
           <w:rFonts w:hint="eastAsia"/>
         </w:rPr>
-      </w:pPr>
+        <w:t xml:space="preserve">        return 1; // </w:t>
+      </w:r>
       <w:r>
         <w:rPr>
           <w:rFonts w:hint="eastAsia"/>
         </w:rPr>
-        <w:t xml:space="preserve">        return 1; // </w:t>
-      </w:r>
+        <w:t>特殊情况</w:t>
+      </w:r>
+    </w:p>
+    <w:p>
+      <w:r>
+        <w:t xml:space="preserve">        int temp = n, cnt = 0, pow = 1;</w:t>
+      </w:r>
+    </w:p>
+    <w:p>
+      <w:r>
+        <w:t xml:space="preserve">         while(temp != 0) {</w:t>
+      </w:r>
+    </w:p>
+    <w:p>
       <w:r>
         <w:rPr>
           <w:rFonts w:hint="eastAsia"/>
         </w:rPr>
-        <w:t>特殊情况</w:t>
-      </w:r>
-    </w:p>
-    <w:p>
-      <w:r>
-        <w:t xml:space="preserve">        int temp = n, cnt = 0, pow = 1;</w:t>
-      </w:r>
-    </w:p>
-    <w:p>
-      <w:r>
-        <w:t xml:space="preserve">         while(temp != 0) {</w:t>
-      </w:r>
-    </w:p>
-    <w:p>
-      <w:pPr>
+        <w:t xml:space="preserve">         int digit = temp % 10; // </w:t>
+      </w:r>
+      <w:r>
         <w:rPr>
           <w:rFonts w:hint="eastAsia"/>
         </w:rPr>
-      </w:pPr>
+        <w:t>根据当前位置数和</w:t>
+      </w:r>
       <w:r>
         <w:rPr>
           <w:rFonts w:hint="eastAsia"/>
         </w:rPr>
-        <w:t xml:space="preserve">         int digit = temp % 10; // </w:t>
+        <w:t>k</w:t>
       </w:r>
       <w:r>
         <w:rPr>
           <w:rFonts w:hint="eastAsia"/>
         </w:rPr>
-        <w:t>根据当前位置数和</w:t>
+        <w:t>的大小关系，可以算出当前位置出现过</w:t>
       </w:r>
       <w:r>
         <w:rPr>
@@ -9245,74 +9235,57 @@
         <w:rPr>
           <w:rFonts w:hint="eastAsia"/>
         </w:rPr>
-        <w:t>的大小关系，可以算出当前位置出现过</w:t>
-      </w:r>
+        <w:t>的次数</w:t>
+      </w:r>
+    </w:p>
+    <w:p>
+      <w:r>
+        <w:t xml:space="preserve">        if(digit &lt; k)</w:t>
+      </w:r>
+    </w:p>
+    <w:p>
+      <w:r>
+        <w:t xml:space="preserve">        cnt += (temp / 10) * pow;</w:t>
+      </w:r>
+    </w:p>
+    <w:p>
+      <w:r>
+        <w:t xml:space="preserve">      else if(digit == k)</w:t>
+      </w:r>
+    </w:p>
+    <w:p>
+      <w:r>
+        <w:t xml:space="preserve">     cnt += (temp / 10) * pow + (n - temp * pow + 1);</w:t>
+      </w:r>
+    </w:p>
+    <w:p>
+      <w:r>
+        <w:t xml:space="preserve">     else {</w:t>
+      </w:r>
+    </w:p>
+    <w:p>
       <w:r>
         <w:rPr>
           <w:rFonts w:hint="eastAsia"/>
         </w:rPr>
-        <w:t>k</w:t>
+        <w:t xml:space="preserve">     if(!(k == 0 &amp;&amp; temp / 10 == 0)) // </w:t>
       </w:r>
       <w:r>
         <w:rPr>
           <w:rFonts w:hint="eastAsia"/>
         </w:rPr>
-        <w:t>的次数</w:t>
-      </w:r>
-    </w:p>
-    <w:p>
-      <w:r>
-        <w:t xml:space="preserve">        if(digit &lt; k)</w:t>
-      </w:r>
-    </w:p>
-    <w:p>
-      <w:r>
-        <w:t xml:space="preserve">        cnt += (temp / 10) * pow;</w:t>
-      </w:r>
-    </w:p>
-    <w:p>
-      <w:r>
-        <w:t xml:space="preserve">      else if(digit == k)</w:t>
-      </w:r>
-    </w:p>
-    <w:p>
-      <w:r>
-        <w:t xml:space="preserve">     cnt += (temp / 10) * pow + (n - temp * pow + 1);</w:t>
-      </w:r>
-    </w:p>
-    <w:p>
-      <w:r>
-        <w:t xml:space="preserve">     else {</w:t>
-      </w:r>
-    </w:p>
-    <w:p>
-      <w:pPr>
+        <w:t>排除没有更高位时，寻找的数为</w:t>
+      </w:r>
+      <w:r>
         <w:rPr>
           <w:rFonts w:hint="eastAsia"/>
         </w:rPr>
-      </w:pPr>
+        <w:t>0</w:t>
+      </w:r>
       <w:r>
         <w:rPr>
           <w:rFonts w:hint="eastAsia"/>
         </w:rPr>
-        <w:t xml:space="preserve">     if(!(k == 0 &amp;&amp; temp / 10 == 0)) // </w:t>
-      </w:r>
-      <w:r>
-        <w:rPr>
-          <w:rFonts w:hint="eastAsia"/>
-        </w:rPr>
-        <w:t>排除没有更高位时，寻找的数为</w:t>
-      </w:r>
-      <w:r>
-        <w:rPr>
-          <w:rFonts w:hint="eastAsia"/>
-        </w:rPr>
-        <w:t>0</w:t>
-      </w:r>
-      <w:r>
-        <w:rPr>
-          <w:rFonts w:hint="eastAsia"/>
-        </w:rPr>
         <w:t>的情况</w:t>
       </w:r>
     </w:p>
@@ -9352,50 +9325,15 @@
       </w:r>
     </w:p>
     <w:p>
-      <w:pPr>
-        <w:rPr>
-          <w:rFonts w:hint="eastAsia"/>
-        </w:rPr>
-      </w:pPr>
       <w:r>
         <w:t>};</w:t>
       </w:r>
     </w:p>
-    <w:p>
-      <w:pPr>
-        <w:rPr>
-          <w:rFonts w:hint="eastAsia"/>
-        </w:rPr>
-      </w:pPr>
-    </w:p>
-    <w:p>
-      <w:pPr>
-        <w:rPr>
-          <w:rFonts w:hint="eastAsia"/>
-        </w:rPr>
-      </w:pPr>
-    </w:p>
-    <w:p>
-      <w:pPr>
-        <w:rPr>
-          <w:rFonts w:hint="eastAsia"/>
-        </w:rPr>
-      </w:pPr>
-    </w:p>
-    <w:p>
-      <w:pPr>
-        <w:rPr>
-          <w:rFonts w:hint="eastAsia"/>
-        </w:rPr>
-      </w:pPr>
-    </w:p>
-    <w:p>
-      <w:pPr>
-        <w:rPr>
-          <w:rFonts w:hint="eastAsia"/>
-        </w:rPr>
-      </w:pPr>
-    </w:p>
+    <w:p/>
+    <w:p/>
+    <w:p/>
+    <w:p/>
+    <w:p/>
     <w:p>
       <w:pPr>
         <w:pStyle w:val="2"/>
@@ -9422,7 +9360,7 @@
         <w:spacing w:before="0" w:beforeAutospacing="0" w:after="240" w:afterAutospacing="0" w:line="390" w:lineRule="atLeast"/>
         <w:jc w:val="both"/>
         <w:rPr>
-          <w:rFonts w:ascii="Arial" w:hAnsi="Arial" w:cs="Arial" w:hint="eastAsia"/>
+          <w:rFonts w:ascii="Arial" w:hAnsi="Arial" w:cs="Arial"/>
           <w:color w:val="4F4F4F"/>
         </w:rPr>
       </w:pPr>
@@ -9618,7 +9556,7 @@
         <w:spacing w:before="0" w:beforeAutospacing="0" w:after="240" w:afterAutospacing="0" w:line="390" w:lineRule="atLeast"/>
         <w:jc w:val="both"/>
         <w:rPr>
-          <w:rFonts w:ascii="Arial" w:hAnsi="Arial" w:cs="Arial" w:hint="eastAsia"/>
+          <w:rFonts w:ascii="Arial" w:hAnsi="Arial" w:cs="Arial"/>
           <w:color w:val="4F4F4F"/>
         </w:rPr>
       </w:pPr>
@@ -11602,7 +11540,7 @@
     <w:p>
       <w:pPr>
         <w:rPr>
-          <w:rFonts w:ascii="Consolas" w:eastAsia="宋体" w:hAnsi="Consolas" w:cs="宋体" w:hint="eastAsia"/>
+          <w:rFonts w:ascii="Consolas" w:eastAsia="宋体" w:hAnsi="Consolas" w:cs="宋体"/>
           <w:color w:val="000000"/>
           <w:kern w:val="0"/>
           <w:szCs w:val="21"/>
@@ -11623,7 +11561,7 @@
     <w:p>
       <w:pPr>
         <w:rPr>
-          <w:rFonts w:ascii="Consolas" w:eastAsia="宋体" w:hAnsi="Consolas" w:cs="宋体" w:hint="eastAsia"/>
+          <w:rFonts w:ascii="Consolas" w:eastAsia="宋体" w:hAnsi="Consolas" w:cs="宋体"/>
           <w:color w:val="000000"/>
           <w:kern w:val="0"/>
           <w:szCs w:val="21"/>
@@ -11650,7 +11588,7 @@
         <w:spacing w:before="0" w:after="0"/>
         <w:textAlignment w:val="center"/>
         <w:rPr>
-          <w:rFonts w:ascii="microsoft yahei" w:hAnsi="microsoft yahei"/>
+          <w:rFonts w:ascii="microsoft yahei" w:hAnsi="microsoft yahei" w:hint="eastAsia"/>
           <w:color w:val="000000"/>
           <w:sz w:val="27"/>
           <w:szCs w:val="27"/>
@@ -14849,7 +14787,7 @@
         <w:ind w:left="600"/>
         <w:jc w:val="left"/>
         <w:rPr>
-          <w:rFonts w:ascii="Consolas" w:eastAsia="宋体" w:hAnsi="Consolas" w:cs="宋体" w:hint="eastAsia"/>
+          <w:rFonts w:ascii="Consolas" w:eastAsia="宋体" w:hAnsi="Consolas" w:cs="宋体"/>
           <w:color w:val="5C5C5C"/>
           <w:kern w:val="0"/>
           <w:sz w:val="18"/>
@@ -14878,7 +14816,7 @@
         <w:spacing w:afterAutospacing="1" w:line="270" w:lineRule="atLeast"/>
         <w:jc w:val="left"/>
         <w:rPr>
-          <w:rFonts w:ascii="Consolas" w:eastAsia="宋体" w:hAnsi="Consolas" w:cs="宋体" w:hint="eastAsia"/>
+          <w:rFonts w:ascii="Consolas" w:eastAsia="宋体" w:hAnsi="Consolas" w:cs="宋体"/>
           <w:color w:val="000000"/>
           <w:kern w:val="0"/>
           <w:sz w:val="18"/>
@@ -14897,7 +14835,7 @@
         <w:spacing w:afterAutospacing="1" w:line="270" w:lineRule="atLeast"/>
         <w:jc w:val="left"/>
         <w:rPr>
-          <w:rFonts w:ascii="Consolas" w:eastAsia="宋体" w:hAnsi="Consolas" w:cs="宋体" w:hint="eastAsia"/>
+          <w:rFonts w:ascii="Consolas" w:eastAsia="宋体" w:hAnsi="Consolas" w:cs="宋体"/>
           <w:color w:val="000000"/>
           <w:kern w:val="0"/>
           <w:sz w:val="18"/>
@@ -14916,7 +14854,7 @@
         <w:spacing w:afterAutospacing="1" w:line="270" w:lineRule="atLeast"/>
         <w:jc w:val="left"/>
         <w:rPr>
-          <w:rFonts w:ascii="Consolas" w:eastAsia="宋体" w:hAnsi="Consolas" w:cs="宋体" w:hint="eastAsia"/>
+          <w:rFonts w:ascii="Consolas" w:eastAsia="宋体" w:hAnsi="Consolas" w:cs="宋体"/>
           <w:color w:val="000000"/>
           <w:kern w:val="0"/>
           <w:sz w:val="18"/>
@@ -14935,7 +14873,7 @@
         <w:spacing w:afterAutospacing="1" w:line="270" w:lineRule="atLeast"/>
         <w:jc w:val="left"/>
         <w:rPr>
-          <w:rFonts w:ascii="Consolas" w:eastAsia="宋体" w:hAnsi="Consolas" w:cs="宋体" w:hint="eastAsia"/>
+          <w:rFonts w:ascii="Consolas" w:eastAsia="宋体" w:hAnsi="Consolas" w:cs="宋体"/>
           <w:color w:val="000000"/>
           <w:kern w:val="0"/>
           <w:sz w:val="18"/>
@@ -14954,7 +14892,7 @@
         <w:spacing w:afterAutospacing="1" w:line="270" w:lineRule="atLeast"/>
         <w:jc w:val="left"/>
         <w:rPr>
-          <w:rFonts w:ascii="Consolas" w:eastAsia="宋体" w:hAnsi="Consolas" w:cs="宋体" w:hint="eastAsia"/>
+          <w:rFonts w:ascii="Consolas" w:eastAsia="宋体" w:hAnsi="Consolas" w:cs="宋体"/>
           <w:color w:val="000000"/>
           <w:kern w:val="0"/>
           <w:sz w:val="18"/>
@@ -14973,7 +14911,7 @@
         <w:spacing w:afterAutospacing="1" w:line="270" w:lineRule="atLeast"/>
         <w:jc w:val="left"/>
         <w:rPr>
-          <w:rFonts w:ascii="Consolas" w:eastAsia="宋体" w:hAnsi="Consolas" w:cs="宋体" w:hint="eastAsia"/>
+          <w:rFonts w:ascii="Consolas" w:eastAsia="宋体" w:hAnsi="Consolas" w:cs="宋体"/>
           <w:color w:val="000000"/>
           <w:kern w:val="0"/>
           <w:sz w:val="18"/>
@@ -15259,22 +15197,11 @@
     </w:p>
     <w:p/>
     <w:p>
-      <w:pPr>
-        <w:rPr>
-          <w:rFonts w:hint="eastAsia"/>
-        </w:rPr>
-      </w:pPr>
       <w:r>
         <w:t>};</w:t>
       </w:r>
     </w:p>
-    <w:p>
-      <w:pPr>
-        <w:rPr>
-          <w:rFonts w:hint="eastAsia"/>
-        </w:rPr>
-      </w:pPr>
-    </w:p>
+    <w:p/>
     <w:p>
       <w:pPr>
         <w:widowControl/>
@@ -15338,7 +15265,7 @@
         <w:shd w:val="clear" w:color="auto" w:fill="FFFFFF"/>
         <w:spacing w:after="240" w:line="390" w:lineRule="atLeast"/>
         <w:rPr>
-          <w:rFonts w:ascii="微软雅黑" w:eastAsia="微软雅黑" w:hAnsi="微软雅黑" w:cs="宋体" w:hint="eastAsia"/>
+          <w:rFonts w:ascii="微软雅黑" w:eastAsia="微软雅黑" w:hAnsi="微软雅黑" w:cs="宋体"/>
           <w:color w:val="4F4F4F"/>
           <w:kern w:val="0"/>
           <w:sz w:val="24"/>
@@ -15362,12 +15289,36 @@
         <w:shd w:val="clear" w:color="auto" w:fill="FFFFFF"/>
         <w:jc w:val="center"/>
         <w:rPr>
+          <w:rFonts w:ascii="微软雅黑" w:eastAsia="微软雅黑" w:hAnsi="微软雅黑" w:cs="宋体"/>
+          <w:color w:val="454545"/>
+          <w:kern w:val="0"/>
+          <w:sz w:val="24"/>
+          <w:szCs w:val="24"/>
+        </w:rPr>
+      </w:pPr>
+      <w:r>
+        <w:rPr>
           <w:rFonts w:ascii="微软雅黑" w:eastAsia="微软雅黑" w:hAnsi="微软雅黑" w:cs="宋体" w:hint="eastAsia"/>
           <w:color w:val="454545"/>
           <w:kern w:val="0"/>
           <w:sz w:val="24"/>
           <w:szCs w:val="24"/>
         </w:rPr>
+        <w:t>3</w:t>
+      </w:r>
+    </w:p>
+    <w:p>
+      <w:pPr>
+        <w:widowControl/>
+        <w:shd w:val="clear" w:color="auto" w:fill="FFFFFF"/>
+        <w:jc w:val="center"/>
+        <w:rPr>
+          <w:rFonts w:ascii="微软雅黑" w:eastAsia="微软雅黑" w:hAnsi="微软雅黑" w:cs="宋体"/>
+          <w:color w:val="454545"/>
+          <w:kern w:val="0"/>
+          <w:sz w:val="24"/>
+          <w:szCs w:val="24"/>
+        </w:rPr>
       </w:pPr>
       <w:r>
         <w:rPr>
@@ -15377,7 +15328,7 @@
           <w:sz w:val="24"/>
           <w:szCs w:val="24"/>
         </w:rPr>
-        <w:t>3</w:t>
+        <w:t>/  \</w:t>
       </w:r>
     </w:p>
     <w:p>
@@ -15386,12 +15337,36 @@
         <w:shd w:val="clear" w:color="auto" w:fill="FFFFFF"/>
         <w:jc w:val="center"/>
         <w:rPr>
+          <w:rFonts w:ascii="微软雅黑" w:eastAsia="微软雅黑" w:hAnsi="微软雅黑" w:cs="宋体"/>
+          <w:color w:val="454545"/>
+          <w:kern w:val="0"/>
+          <w:sz w:val="24"/>
+          <w:szCs w:val="24"/>
+        </w:rPr>
+      </w:pPr>
+      <w:r>
+        <w:rPr>
           <w:rFonts w:ascii="微软雅黑" w:eastAsia="微软雅黑" w:hAnsi="微软雅黑" w:cs="宋体" w:hint="eastAsia"/>
           <w:color w:val="454545"/>
           <w:kern w:val="0"/>
           <w:sz w:val="24"/>
           <w:szCs w:val="24"/>
         </w:rPr>
+        <w:t>9   20</w:t>
+      </w:r>
+    </w:p>
+    <w:p>
+      <w:pPr>
+        <w:widowControl/>
+        <w:shd w:val="clear" w:color="auto" w:fill="FFFFFF"/>
+        <w:jc w:val="center"/>
+        <w:rPr>
+          <w:rFonts w:ascii="微软雅黑" w:eastAsia="微软雅黑" w:hAnsi="微软雅黑" w:cs="宋体"/>
+          <w:color w:val="454545"/>
+          <w:kern w:val="0"/>
+          <w:sz w:val="24"/>
+          <w:szCs w:val="24"/>
+        </w:rPr>
       </w:pPr>
       <w:r>
         <w:rPr>
@@ -15401,7 +15376,7 @@
           <w:sz w:val="24"/>
           <w:szCs w:val="24"/>
         </w:rPr>
-        <w:t>/  \</w:t>
+        <w:t>    /    \</w:t>
       </w:r>
     </w:p>
     <w:p>
@@ -15410,12 +15385,36 @@
         <w:shd w:val="clear" w:color="auto" w:fill="FFFFFF"/>
         <w:jc w:val="center"/>
         <w:rPr>
+          <w:rFonts w:ascii="微软雅黑" w:eastAsia="微软雅黑" w:hAnsi="微软雅黑" w:cs="宋体"/>
+          <w:color w:val="454545"/>
+          <w:kern w:val="0"/>
+          <w:sz w:val="24"/>
+          <w:szCs w:val="24"/>
+        </w:rPr>
+      </w:pPr>
+      <w:r>
+        <w:rPr>
           <w:rFonts w:ascii="微软雅黑" w:eastAsia="微软雅黑" w:hAnsi="微软雅黑" w:cs="宋体" w:hint="eastAsia"/>
           <w:color w:val="454545"/>
           <w:kern w:val="0"/>
           <w:sz w:val="24"/>
           <w:szCs w:val="24"/>
         </w:rPr>
+        <w:t>  15    7</w:t>
+      </w:r>
+    </w:p>
+    <w:p>
+      <w:pPr>
+        <w:widowControl/>
+        <w:shd w:val="clear" w:color="auto" w:fill="FFFFFF"/>
+        <w:jc w:val="left"/>
+        <w:rPr>
+          <w:rFonts w:ascii="微软雅黑" w:eastAsia="微软雅黑" w:hAnsi="微软雅黑" w:cs="宋体"/>
+          <w:color w:val="454545"/>
+          <w:kern w:val="0"/>
+          <w:sz w:val="24"/>
+          <w:szCs w:val="24"/>
+        </w:rPr>
       </w:pPr>
       <w:r>
         <w:rPr>
@@ -15425,14 +15424,23 @@
           <w:sz w:val="24"/>
           <w:szCs w:val="24"/>
         </w:rPr>
-        <w:t>9   20</w:t>
+        <w:t>数据是按照BFS遍历得到的，BFS遍历也叫广度优先搜索，以上面的为例子，就是一层一层地遍历，第一层，遍历得到3，第二层遍历得到9和10，第三层遍历得到#，#，15,7。</w:t>
       </w:r>
     </w:p>
     <w:p>
       <w:pPr>
         <w:widowControl/>
         <w:shd w:val="clear" w:color="auto" w:fill="FFFFFF"/>
-        <w:jc w:val="center"/>
+        <w:jc w:val="left"/>
+        <w:rPr>
+          <w:rFonts w:ascii="微软雅黑" w:eastAsia="微软雅黑" w:hAnsi="微软雅黑" w:cs="宋体"/>
+          <w:color w:val="454545"/>
+          <w:kern w:val="0"/>
+          <w:sz w:val="24"/>
+          <w:szCs w:val="24"/>
+        </w:rPr>
+      </w:pPr>
+      <w:r>
         <w:rPr>
           <w:rFonts w:ascii="微软雅黑" w:eastAsia="微软雅黑" w:hAnsi="微软雅黑" w:cs="宋体" w:hint="eastAsia"/>
           <w:color w:val="454545"/>
@@ -15440,104 +15448,11 @@
           <w:sz w:val="24"/>
           <w:szCs w:val="24"/>
         </w:rPr>
-      </w:pPr>
-      <w:r>
-        <w:rPr>
-          <w:rFonts w:ascii="微软雅黑" w:eastAsia="微软雅黑" w:hAnsi="微软雅黑" w:cs="宋体" w:hint="eastAsia"/>
-          <w:color w:val="454545"/>
-          <w:kern w:val="0"/>
-          <w:sz w:val="24"/>
-          <w:szCs w:val="24"/>
-        </w:rPr>
-        <w:t>    /    \</w:t>
-      </w:r>
-    </w:p>
-    <w:p>
-      <w:pPr>
-        <w:widowControl/>
-        <w:shd w:val="clear" w:color="auto" w:fill="FFFFFF"/>
-        <w:jc w:val="center"/>
-        <w:rPr>
-          <w:rFonts w:ascii="微软雅黑" w:eastAsia="微软雅黑" w:hAnsi="微软雅黑" w:cs="宋体" w:hint="eastAsia"/>
-          <w:color w:val="454545"/>
-          <w:kern w:val="0"/>
-          <w:sz w:val="24"/>
-          <w:szCs w:val="24"/>
-        </w:rPr>
-      </w:pPr>
-      <w:r>
-        <w:rPr>
-          <w:rFonts w:ascii="微软雅黑" w:eastAsia="微软雅黑" w:hAnsi="微软雅黑" w:cs="宋体" w:hint="eastAsia"/>
-          <w:color w:val="454545"/>
-          <w:kern w:val="0"/>
-          <w:sz w:val="24"/>
-          <w:szCs w:val="24"/>
-        </w:rPr>
-        <w:t>  15    7</w:t>
-      </w:r>
-    </w:p>
-    <w:p>
-      <w:pPr>
-        <w:widowControl/>
-        <w:shd w:val="clear" w:color="auto" w:fill="FFFFFF"/>
-        <w:jc w:val="left"/>
-        <w:rPr>
-          <w:rFonts w:ascii="微软雅黑" w:eastAsia="微软雅黑" w:hAnsi="微软雅黑" w:cs="宋体" w:hint="eastAsia"/>
-          <w:color w:val="454545"/>
-          <w:kern w:val="0"/>
-          <w:sz w:val="24"/>
-          <w:szCs w:val="24"/>
-        </w:rPr>
-      </w:pPr>
-      <w:r>
-        <w:rPr>
-          <w:rFonts w:ascii="微软雅黑" w:eastAsia="微软雅黑" w:hAnsi="微软雅黑" w:cs="宋体" w:hint="eastAsia"/>
-          <w:color w:val="454545"/>
-          <w:kern w:val="0"/>
-          <w:sz w:val="24"/>
-          <w:szCs w:val="24"/>
-        </w:rPr>
-        <w:t>数据是按照BFS遍历得到的，BFS遍历也叫广度优先搜索，以上面的为例子，就是一层一层地遍历，第一层，遍历得到3，第二层遍历得到9和10，第三层遍历得到#，#，15,7。</w:t>
-      </w:r>
-    </w:p>
-    <w:p>
-      <w:pPr>
-        <w:widowControl/>
-        <w:shd w:val="clear" w:color="auto" w:fill="FFFFFF"/>
-        <w:jc w:val="left"/>
-        <w:rPr>
-          <w:rFonts w:ascii="微软雅黑" w:eastAsia="微软雅黑" w:hAnsi="微软雅黑" w:cs="宋体" w:hint="eastAsia"/>
-          <w:color w:val="454545"/>
-          <w:kern w:val="0"/>
-          <w:sz w:val="24"/>
-          <w:szCs w:val="24"/>
-        </w:rPr>
-      </w:pPr>
-      <w:r>
-        <w:rPr>
-          <w:rFonts w:ascii="微软雅黑" w:eastAsia="微软雅黑" w:hAnsi="微软雅黑" w:cs="宋体" w:hint="eastAsia"/>
-          <w:color w:val="454545"/>
-          <w:kern w:val="0"/>
-          <w:sz w:val="24"/>
-          <w:szCs w:val="24"/>
-        </w:rPr>
         <w:t>下面是实现的代码：</w:t>
       </w:r>
     </w:p>
-    <w:p>
-      <w:pPr>
-        <w:rPr>
-          <w:rFonts w:hint="eastAsia"/>
-        </w:rPr>
-      </w:pPr>
-    </w:p>
-    <w:p>
-      <w:pPr>
-        <w:rPr>
-          <w:rFonts w:hint="eastAsia"/>
-        </w:rPr>
-      </w:pPr>
-    </w:p>
+    <w:p/>
+    <w:p/>
     <w:p>
       <w:pPr>
         <w:widowControl/>
@@ -20920,16 +20835,1099 @@
         <w:t>  </w:t>
       </w:r>
     </w:p>
+    <w:p/>
     <w:p>
       <w:pPr>
         <w:rPr>
           <w:rFonts w:hint="eastAsia"/>
         </w:rPr>
       </w:pPr>
+    </w:p>
+    <w:p>
+      <w:pPr>
+        <w:rPr>
+          <w:rFonts w:hint="eastAsia"/>
+        </w:rPr>
+      </w:pPr>
+    </w:p>
+    <w:p>
+      <w:pPr>
+        <w:widowControl/>
+        <w:shd w:val="clear" w:color="auto" w:fill="FFFFFF"/>
+        <w:spacing w:after="150"/>
+        <w:jc w:val="left"/>
+        <w:rPr>
+          <w:rFonts w:ascii="Helvetica" w:eastAsia="宋体" w:hAnsi="Helvetica" w:cs="宋体"/>
+          <w:color w:val="717171"/>
+          <w:kern w:val="0"/>
+          <w:szCs w:val="21"/>
+        </w:rPr>
+      </w:pPr>
+      <w:r>
+        <w:rPr>
+          <w:rFonts w:ascii="Helvetica" w:eastAsia="宋体" w:hAnsi="Helvetica" w:cs="宋体"/>
+          <w:color w:val="717171"/>
+          <w:kern w:val="0"/>
+          <w:szCs w:val="21"/>
+        </w:rPr>
+        <w:t>给定一个字符串和一个偏移量，根据偏移量旋转字符串</w:t>
+      </w:r>
+      <w:r>
+        <w:rPr>
+          <w:rFonts w:ascii="Helvetica" w:eastAsia="宋体" w:hAnsi="Helvetica" w:cs="宋体"/>
+          <w:color w:val="717171"/>
+          <w:kern w:val="0"/>
+          <w:szCs w:val="21"/>
+        </w:rPr>
+        <w:t>(</w:t>
+      </w:r>
+      <w:r>
+        <w:rPr>
+          <w:rFonts w:ascii="Helvetica" w:eastAsia="宋体" w:hAnsi="Helvetica" w:cs="宋体"/>
+          <w:color w:val="717171"/>
+          <w:kern w:val="0"/>
+          <w:szCs w:val="21"/>
+        </w:rPr>
+        <w:t>从左向右旋转</w:t>
+      </w:r>
+      <w:r>
+        <w:rPr>
+          <w:rFonts w:ascii="Helvetica" w:eastAsia="宋体" w:hAnsi="Helvetica" w:cs="宋体"/>
+          <w:color w:val="717171"/>
+          <w:kern w:val="0"/>
+          <w:szCs w:val="21"/>
+        </w:rPr>
+        <w:t>)</w:t>
+      </w:r>
+    </w:p>
+    <w:p>
+      <w:pPr>
+        <w:widowControl/>
+        <w:shd w:val="clear" w:color="auto" w:fill="FFFFFF"/>
+        <w:jc w:val="center"/>
+        <w:textAlignment w:val="center"/>
+        <w:rPr>
+          <w:rFonts w:ascii="Helvetica" w:eastAsia="宋体" w:hAnsi="Helvetica" w:cs="宋体"/>
+          <w:color w:val="717171"/>
+          <w:kern w:val="0"/>
+          <w:sz w:val="18"/>
+          <w:szCs w:val="18"/>
+        </w:rPr>
+      </w:pPr>
+      <w:r>
+        <w:rPr>
+          <w:rFonts w:ascii="Helvetica" w:eastAsia="宋体" w:hAnsi="Helvetica" w:cs="宋体"/>
+          <w:color w:val="717171"/>
+          <w:kern w:val="0"/>
+          <w:sz w:val="18"/>
+          <w:szCs w:val="18"/>
+        </w:rPr>
+        <w:t>Yes</w:t>
+      </w:r>
+    </w:p>
+    <w:p>
+      <w:pPr>
+        <w:widowControl/>
+        <w:shd w:val="clear" w:color="auto" w:fill="FFFFFF"/>
+        <w:jc w:val="left"/>
+        <w:rPr>
+          <w:rFonts w:ascii="Helvetica" w:eastAsia="宋体" w:hAnsi="Helvetica" w:cs="宋体"/>
+          <w:color w:val="717171"/>
+          <w:kern w:val="0"/>
+          <w:szCs w:val="21"/>
+        </w:rPr>
+      </w:pPr>
+      <w:r>
+        <w:rPr>
+          <w:rFonts w:ascii="Helvetica" w:eastAsia="宋体" w:hAnsi="Helvetica" w:cs="宋体"/>
+          <w:b/>
+          <w:bCs/>
+          <w:color w:val="717171"/>
+          <w:kern w:val="0"/>
+          <w:szCs w:val="21"/>
+        </w:rPr>
+        <w:t>样例</w:t>
+      </w:r>
+    </w:p>
+    <w:p>
+      <w:pPr>
+        <w:widowControl/>
+        <w:shd w:val="clear" w:color="auto" w:fill="FFFFFF"/>
+        <w:spacing w:after="150"/>
+        <w:jc w:val="left"/>
+        <w:rPr>
+          <w:rFonts w:ascii="Helvetica" w:eastAsia="宋体" w:hAnsi="Helvetica" w:cs="宋体"/>
+          <w:color w:val="717171"/>
+          <w:kern w:val="0"/>
+          <w:szCs w:val="21"/>
+        </w:rPr>
+      </w:pPr>
+      <w:r>
+        <w:rPr>
+          <w:rFonts w:ascii="Helvetica" w:eastAsia="宋体" w:hAnsi="Helvetica" w:cs="宋体"/>
+          <w:color w:val="717171"/>
+          <w:kern w:val="0"/>
+          <w:szCs w:val="21"/>
+        </w:rPr>
+        <w:t>对于字符串</w:t>
+      </w:r>
+      <w:r>
+        <w:rPr>
+          <w:rFonts w:ascii="Helvetica" w:eastAsia="宋体" w:hAnsi="Helvetica" w:cs="宋体"/>
+          <w:color w:val="717171"/>
+          <w:kern w:val="0"/>
+          <w:szCs w:val="21"/>
+        </w:rPr>
+        <w:t> </w:t>
+      </w:r>
+      <w:r>
+        <w:rPr>
+          <w:rFonts w:ascii="Consolas" w:eastAsia="宋体" w:hAnsi="Consolas" w:cs="宋体"/>
+          <w:color w:val="C7254E"/>
+          <w:kern w:val="0"/>
+          <w:sz w:val="19"/>
+          <w:szCs w:val="19"/>
+          <w:shd w:val="clear" w:color="auto" w:fill="F9F2F4"/>
+        </w:rPr>
+        <w:t>"abcdefg"</w:t>
+      </w:r>
+      <w:r>
+        <w:rPr>
+          <w:rFonts w:ascii="Helvetica" w:eastAsia="宋体" w:hAnsi="Helvetica" w:cs="宋体"/>
+          <w:color w:val="717171"/>
+          <w:kern w:val="0"/>
+          <w:szCs w:val="21"/>
+        </w:rPr>
+        <w:t>.</w:t>
+      </w:r>
+    </w:p>
+    <w:p>
+      <w:pPr>
+        <w:widowControl/>
+        <w:pBdr>
+          <w:top w:val="single" w:sz="6" w:space="7" w:color="CCCCCC"/>
+          <w:left w:val="single" w:sz="6" w:space="7" w:color="CCCCCC"/>
+          <w:bottom w:val="single" w:sz="6" w:space="7" w:color="CCCCCC"/>
+          <w:right w:val="single" w:sz="6" w:space="7" w:color="CCCCCC"/>
+        </w:pBdr>
+        <w:shd w:val="clear" w:color="auto" w:fill="F5F5F5"/>
+        <w:tabs>
+          <w:tab w:val="left" w:pos="916"/>
+          <w:tab w:val="left" w:pos="1832"/>
+          <w:tab w:val="left" w:pos="2748"/>
+          <w:tab w:val="left" w:pos="3664"/>
+          <w:tab w:val="left" w:pos="4580"/>
+          <w:tab w:val="left" w:pos="5496"/>
+          <w:tab w:val="left" w:pos="6412"/>
+          <w:tab w:val="left" w:pos="7328"/>
+          <w:tab w:val="left" w:pos="8244"/>
+          <w:tab w:val="left" w:pos="9160"/>
+          <w:tab w:val="left" w:pos="10076"/>
+          <w:tab w:val="left" w:pos="10992"/>
+          <w:tab w:val="left" w:pos="11908"/>
+          <w:tab w:val="left" w:pos="12824"/>
+          <w:tab w:val="left" w:pos="13740"/>
+          <w:tab w:val="left" w:pos="14656"/>
+        </w:tabs>
+        <w:wordWrap w:val="0"/>
+        <w:spacing w:after="150"/>
+        <w:jc w:val="left"/>
+        <w:rPr>
+          <w:rFonts w:ascii="Consolas" w:eastAsia="宋体" w:hAnsi="Consolas" w:cs="宋体"/>
+          <w:color w:val="333333"/>
+          <w:kern w:val="0"/>
+          <w:sz w:val="24"/>
+          <w:szCs w:val="24"/>
+        </w:rPr>
+      </w:pPr>
+      <w:r>
+        <w:rPr>
+          <w:rFonts w:ascii="Consolas" w:eastAsia="宋体" w:hAnsi="Consolas" w:cs="宋体"/>
+          <w:color w:val="333333"/>
+          <w:kern w:val="0"/>
+          <w:sz w:val="24"/>
+          <w:szCs w:val="24"/>
+        </w:rPr>
+        <w:t>offset=0 =&gt; "abcdefg"</w:t>
+      </w:r>
+    </w:p>
+    <w:p>
+      <w:pPr>
+        <w:widowControl/>
+        <w:pBdr>
+          <w:top w:val="single" w:sz="6" w:space="7" w:color="CCCCCC"/>
+          <w:left w:val="single" w:sz="6" w:space="7" w:color="CCCCCC"/>
+          <w:bottom w:val="single" w:sz="6" w:space="7" w:color="CCCCCC"/>
+          <w:right w:val="single" w:sz="6" w:space="7" w:color="CCCCCC"/>
+        </w:pBdr>
+        <w:shd w:val="clear" w:color="auto" w:fill="F5F5F5"/>
+        <w:tabs>
+          <w:tab w:val="left" w:pos="916"/>
+          <w:tab w:val="left" w:pos="1832"/>
+          <w:tab w:val="left" w:pos="2748"/>
+          <w:tab w:val="left" w:pos="3664"/>
+          <w:tab w:val="left" w:pos="4580"/>
+          <w:tab w:val="left" w:pos="5496"/>
+          <w:tab w:val="left" w:pos="6412"/>
+          <w:tab w:val="left" w:pos="7328"/>
+          <w:tab w:val="left" w:pos="8244"/>
+          <w:tab w:val="left" w:pos="9160"/>
+          <w:tab w:val="left" w:pos="10076"/>
+          <w:tab w:val="left" w:pos="10992"/>
+          <w:tab w:val="left" w:pos="11908"/>
+          <w:tab w:val="left" w:pos="12824"/>
+          <w:tab w:val="left" w:pos="13740"/>
+          <w:tab w:val="left" w:pos="14656"/>
+        </w:tabs>
+        <w:wordWrap w:val="0"/>
+        <w:spacing w:after="150"/>
+        <w:jc w:val="left"/>
+        <w:rPr>
+          <w:rFonts w:ascii="Consolas" w:eastAsia="宋体" w:hAnsi="Consolas" w:cs="宋体"/>
+          <w:color w:val="333333"/>
+          <w:kern w:val="0"/>
+          <w:sz w:val="24"/>
+          <w:szCs w:val="24"/>
+        </w:rPr>
+      </w:pPr>
+      <w:r>
+        <w:rPr>
+          <w:rFonts w:ascii="Consolas" w:eastAsia="宋体" w:hAnsi="Consolas" w:cs="宋体"/>
+          <w:color w:val="333333"/>
+          <w:kern w:val="0"/>
+          <w:sz w:val="24"/>
+          <w:szCs w:val="24"/>
+        </w:rPr>
+        <w:t>offset=1 =&gt; "gabcdef"</w:t>
+      </w:r>
+    </w:p>
+    <w:p>
+      <w:pPr>
+        <w:widowControl/>
+        <w:pBdr>
+          <w:top w:val="single" w:sz="6" w:space="7" w:color="CCCCCC"/>
+          <w:left w:val="single" w:sz="6" w:space="7" w:color="CCCCCC"/>
+          <w:bottom w:val="single" w:sz="6" w:space="7" w:color="CCCCCC"/>
+          <w:right w:val="single" w:sz="6" w:space="7" w:color="CCCCCC"/>
+        </w:pBdr>
+        <w:shd w:val="clear" w:color="auto" w:fill="F5F5F5"/>
+        <w:tabs>
+          <w:tab w:val="left" w:pos="916"/>
+          <w:tab w:val="left" w:pos="1832"/>
+          <w:tab w:val="left" w:pos="2748"/>
+          <w:tab w:val="left" w:pos="3664"/>
+          <w:tab w:val="left" w:pos="4580"/>
+          <w:tab w:val="left" w:pos="5496"/>
+          <w:tab w:val="left" w:pos="6412"/>
+          <w:tab w:val="left" w:pos="7328"/>
+          <w:tab w:val="left" w:pos="8244"/>
+          <w:tab w:val="left" w:pos="9160"/>
+          <w:tab w:val="left" w:pos="10076"/>
+          <w:tab w:val="left" w:pos="10992"/>
+          <w:tab w:val="left" w:pos="11908"/>
+          <w:tab w:val="left" w:pos="12824"/>
+          <w:tab w:val="left" w:pos="13740"/>
+          <w:tab w:val="left" w:pos="14656"/>
+        </w:tabs>
+        <w:wordWrap w:val="0"/>
+        <w:spacing w:after="150"/>
+        <w:jc w:val="left"/>
+        <w:rPr>
+          <w:rFonts w:ascii="Consolas" w:eastAsia="宋体" w:hAnsi="Consolas" w:cs="宋体"/>
+          <w:color w:val="333333"/>
+          <w:kern w:val="0"/>
+          <w:sz w:val="24"/>
+          <w:szCs w:val="24"/>
+        </w:rPr>
+      </w:pPr>
+      <w:r>
+        <w:rPr>
+          <w:rFonts w:ascii="Consolas" w:eastAsia="宋体" w:hAnsi="Consolas" w:cs="宋体"/>
+          <w:color w:val="333333"/>
+          <w:kern w:val="0"/>
+          <w:sz w:val="24"/>
+          <w:szCs w:val="24"/>
+        </w:rPr>
+        <w:t>offset=2 =&gt; "fgabcde"</w:t>
+      </w:r>
+    </w:p>
+    <w:p>
+      <w:pPr>
+        <w:widowControl/>
+        <w:pBdr>
+          <w:top w:val="single" w:sz="6" w:space="7" w:color="CCCCCC"/>
+          <w:left w:val="single" w:sz="6" w:space="7" w:color="CCCCCC"/>
+          <w:bottom w:val="single" w:sz="6" w:space="7" w:color="CCCCCC"/>
+          <w:right w:val="single" w:sz="6" w:space="7" w:color="CCCCCC"/>
+        </w:pBdr>
+        <w:shd w:val="clear" w:color="auto" w:fill="F5F5F5"/>
+        <w:tabs>
+          <w:tab w:val="left" w:pos="916"/>
+          <w:tab w:val="left" w:pos="1832"/>
+          <w:tab w:val="left" w:pos="2748"/>
+          <w:tab w:val="left" w:pos="3664"/>
+          <w:tab w:val="left" w:pos="4580"/>
+          <w:tab w:val="left" w:pos="5496"/>
+          <w:tab w:val="left" w:pos="6412"/>
+          <w:tab w:val="left" w:pos="7328"/>
+          <w:tab w:val="left" w:pos="8244"/>
+          <w:tab w:val="left" w:pos="9160"/>
+          <w:tab w:val="left" w:pos="10076"/>
+          <w:tab w:val="left" w:pos="10992"/>
+          <w:tab w:val="left" w:pos="11908"/>
+          <w:tab w:val="left" w:pos="12824"/>
+          <w:tab w:val="left" w:pos="13740"/>
+          <w:tab w:val="left" w:pos="14656"/>
+        </w:tabs>
+        <w:wordWrap w:val="0"/>
+        <w:jc w:val="left"/>
+        <w:rPr>
+          <w:rFonts w:ascii="Consolas" w:eastAsia="宋体" w:hAnsi="Consolas" w:cs="宋体"/>
+          <w:color w:val="333333"/>
+          <w:kern w:val="0"/>
+          <w:sz w:val="20"/>
+          <w:szCs w:val="20"/>
+        </w:rPr>
+      </w:pPr>
+      <w:r>
+        <w:rPr>
+          <w:rFonts w:ascii="Consolas" w:eastAsia="宋体" w:hAnsi="Consolas" w:cs="宋体"/>
+          <w:color w:val="333333"/>
+          <w:kern w:val="0"/>
+          <w:sz w:val="24"/>
+          <w:szCs w:val="24"/>
+        </w:rPr>
+        <w:t>offset=3 =&gt; "efgabcd"</w:t>
+      </w:r>
+    </w:p>
+    <w:p>
+      <w:pPr>
+        <w:rPr>
+          <w:rFonts w:hint="eastAsia"/>
+        </w:rPr>
+      </w:pPr>
+    </w:p>
+    <w:p>
+      <w:pPr>
+        <w:rPr>
+          <w:rFonts w:hint="eastAsia"/>
+        </w:rPr>
+      </w:pPr>
+    </w:p>
+    <w:p>
+      <w:r>
+        <w:t>class Solution {</w:t>
+      </w:r>
+    </w:p>
+    <w:p>
+      <w:r>
+        <w:t>public:</w:t>
+      </w:r>
+    </w:p>
+    <w:p>
+      <w:r>
+        <w:t xml:space="preserve">    /**</w:t>
+      </w:r>
+    </w:p>
+    <w:p>
+      <w:r>
+        <w:t xml:space="preserve">     * @param str: An array of char</w:t>
+      </w:r>
+    </w:p>
+    <w:p>
+      <w:r>
+        <w:t xml:space="preserve">     * @param offset: An integer</w:t>
+      </w:r>
+    </w:p>
+    <w:p>
+      <w:r>
+        <w:t xml:space="preserve">     * @return: nothing</w:t>
+      </w:r>
+    </w:p>
+    <w:p>
+      <w:r>
+        <w:t xml:space="preserve">     */</w:t>
+      </w:r>
+    </w:p>
+    <w:p>
+      <w:r>
+        <w:t xml:space="preserve">    void rotateString(string &amp;str, int offset) {</w:t>
+      </w:r>
+    </w:p>
+    <w:p>
+      <w:r>
+        <w:t xml:space="preserve">        // write your code here</w:t>
+      </w:r>
+    </w:p>
+    <w:p>
+      <w:r>
+        <w:t xml:space="preserve">       if(str.empty())</w:t>
+      </w:r>
+    </w:p>
+    <w:p>
+      <w:r>
+        <w:t xml:space="preserve">       return;</w:t>
+      </w:r>
+    </w:p>
+    <w:p>
+      <w:r>
+        <w:t xml:space="preserve">       </w:t>
+      </w:r>
+    </w:p>
+    <w:p>
+      <w:r>
+        <w:t xml:space="preserve">       int off = offset % str.size();</w:t>
+      </w:r>
+    </w:p>
+    <w:p>
+      <w:r>
+        <w:t xml:space="preserve">        printf("this is %d" , off);</w:t>
+      </w:r>
+    </w:p>
+    <w:p>
+      <w:r>
+        <w:t xml:space="preserve">       if(off != 0)</w:t>
+      </w:r>
+    </w:p>
+    <w:p>
+      <w:r>
+        <w:t xml:space="preserve">       {</w:t>
+      </w:r>
+    </w:p>
+    <w:p>
+      <w:r>
+        <w:t xml:space="preserve">           string suffix(off+1 ,'\0');</w:t>
+      </w:r>
+    </w:p>
+    <w:p>
+      <w:r>
+        <w:t xml:space="preserve">           int i , j , size = str.size();</w:t>
+      </w:r>
+    </w:p>
+    <w:p>
+      <w:r>
+        <w:t xml:space="preserve">           for(j=0,i = size -off ; i&lt;size ; i++,j++)</w:t>
+      </w:r>
+    </w:p>
+    <w:p>
+      <w:r>
+        <w:lastRenderedPageBreak/>
+        <w:t xml:space="preserve">           {</w:t>
+      </w:r>
+    </w:p>
+    <w:p>
+      <w:r>
+        <w:t xml:space="preserve">               suffix[j] = str[i];</w:t>
+      </w:r>
+    </w:p>
+    <w:p>
+      <w:r>
+        <w:t xml:space="preserve">           }</w:t>
+      </w:r>
+    </w:p>
+    <w:p>
+      <w:r>
+        <w:t xml:space="preserve">           for(i = size - off -1 ;i &gt;= 0 ; i--)</w:t>
+      </w:r>
+    </w:p>
+    <w:p>
+      <w:r>
+        <w:t xml:space="preserve">           {</w:t>
+      </w:r>
+    </w:p>
+    <w:p>
+      <w:r>
+        <w:t xml:space="preserve">               str[i+off] = str[i];</w:t>
+      </w:r>
+    </w:p>
+    <w:p>
+      <w:r>
+        <w:t xml:space="preserve">           }</w:t>
+      </w:r>
+    </w:p>
+    <w:p>
+      <w:r>
+        <w:t xml:space="preserve">           for(i = 0 ; i &lt;off ;i++)</w:t>
+      </w:r>
+    </w:p>
+    <w:p>
+      <w:r>
+        <w:t xml:space="preserve">           {</w:t>
+      </w:r>
+    </w:p>
+    <w:p>
+      <w:r>
+        <w:t xml:space="preserve">               str[i] = suffix[i];</w:t>
+      </w:r>
+    </w:p>
+    <w:p>
+      <w:r>
+        <w:t xml:space="preserve">           }</w:t>
+      </w:r>
+    </w:p>
+    <w:p>
+      <w:r>
+        <w:t xml:space="preserve">       }</w:t>
+      </w:r>
+    </w:p>
+    <w:p>
+      <w:r>
+        <w:t xml:space="preserve">    }</w:t>
+      </w:r>
+    </w:p>
+    <w:p>
+      <w:pPr>
+        <w:rPr>
+          <w:rFonts w:hint="eastAsia"/>
+        </w:rPr>
+      </w:pPr>
+      <w:r>
+        <w:t>};</w:t>
+      </w:r>
+    </w:p>
+    <w:p>
+      <w:pPr>
+        <w:rPr>
+          <w:rFonts w:hint="eastAsia"/>
+        </w:rPr>
+      </w:pPr>
+    </w:p>
+    <w:p>
+      <w:pPr>
+        <w:rPr>
+          <w:rFonts w:hint="eastAsia"/>
+        </w:rPr>
+      </w:pPr>
+    </w:p>
+    <w:p>
+      <w:pPr>
+        <w:widowControl/>
+        <w:shd w:val="clear" w:color="auto" w:fill="FFFFFF"/>
+        <w:spacing w:after="150"/>
+        <w:jc w:val="left"/>
+        <w:rPr>
+          <w:rFonts w:ascii="Helvetica" w:eastAsia="宋体" w:hAnsi="Helvetica" w:cs="宋体"/>
+          <w:color w:val="717171"/>
+          <w:kern w:val="0"/>
+          <w:szCs w:val="21"/>
+        </w:rPr>
+      </w:pPr>
+      <w:r>
+        <w:rPr>
+          <w:rFonts w:ascii="Helvetica" w:eastAsia="宋体" w:hAnsi="Helvetica" w:cs="宋体"/>
+          <w:color w:val="717171"/>
+          <w:kern w:val="0"/>
+          <w:szCs w:val="21"/>
+        </w:rPr>
+        <w:t>给你一个整数</w:t>
+      </w:r>
+      <w:r>
+        <w:rPr>
+          <w:rFonts w:ascii="Helvetica" w:eastAsia="宋体" w:hAnsi="Helvetica" w:cs="宋体"/>
+          <w:i/>
+          <w:iCs/>
+          <w:color w:val="717171"/>
+          <w:kern w:val="0"/>
+          <w:szCs w:val="21"/>
+        </w:rPr>
+        <w:t>n</w:t>
+      </w:r>
+      <w:r>
+        <w:rPr>
+          <w:rFonts w:ascii="Helvetica" w:eastAsia="宋体" w:hAnsi="Helvetica" w:cs="宋体"/>
+          <w:color w:val="717171"/>
+          <w:kern w:val="0"/>
+          <w:szCs w:val="21"/>
+        </w:rPr>
+        <w:t xml:space="preserve">. </w:t>
+      </w:r>
+      <w:r>
+        <w:rPr>
+          <w:rFonts w:ascii="Helvetica" w:eastAsia="宋体" w:hAnsi="Helvetica" w:cs="宋体"/>
+          <w:color w:val="717171"/>
+          <w:kern w:val="0"/>
+          <w:szCs w:val="21"/>
+        </w:rPr>
+        <w:t>从</w:t>
+      </w:r>
+      <w:r>
+        <w:rPr>
+          <w:rFonts w:ascii="Helvetica" w:eastAsia="宋体" w:hAnsi="Helvetica" w:cs="宋体"/>
+          <w:color w:val="717171"/>
+          <w:kern w:val="0"/>
+          <w:szCs w:val="21"/>
+        </w:rPr>
+        <w:t> </w:t>
+      </w:r>
+      <w:r>
+        <w:rPr>
+          <w:rFonts w:ascii="Helvetica" w:eastAsia="宋体" w:hAnsi="Helvetica" w:cs="宋体"/>
+          <w:i/>
+          <w:iCs/>
+          <w:color w:val="717171"/>
+          <w:kern w:val="0"/>
+          <w:szCs w:val="21"/>
+        </w:rPr>
+        <w:t>1</w:t>
+      </w:r>
+      <w:r>
+        <w:rPr>
+          <w:rFonts w:ascii="Helvetica" w:eastAsia="宋体" w:hAnsi="Helvetica" w:cs="宋体"/>
+          <w:color w:val="717171"/>
+          <w:kern w:val="0"/>
+          <w:szCs w:val="21"/>
+        </w:rPr>
+        <w:t> </w:t>
+      </w:r>
+      <w:r>
+        <w:rPr>
+          <w:rFonts w:ascii="Helvetica" w:eastAsia="宋体" w:hAnsi="Helvetica" w:cs="宋体"/>
+          <w:color w:val="717171"/>
+          <w:kern w:val="0"/>
+          <w:szCs w:val="21"/>
+        </w:rPr>
+        <w:t>到</w:t>
+      </w:r>
+      <w:r>
+        <w:rPr>
+          <w:rFonts w:ascii="Helvetica" w:eastAsia="宋体" w:hAnsi="Helvetica" w:cs="宋体"/>
+          <w:color w:val="717171"/>
+          <w:kern w:val="0"/>
+          <w:szCs w:val="21"/>
+        </w:rPr>
+        <w:t> </w:t>
+      </w:r>
+      <w:r>
+        <w:rPr>
+          <w:rFonts w:ascii="Helvetica" w:eastAsia="宋体" w:hAnsi="Helvetica" w:cs="宋体"/>
+          <w:i/>
+          <w:iCs/>
+          <w:color w:val="717171"/>
+          <w:kern w:val="0"/>
+          <w:szCs w:val="21"/>
+        </w:rPr>
+        <w:t>n</w:t>
+      </w:r>
+      <w:r>
+        <w:rPr>
+          <w:rFonts w:ascii="Helvetica" w:eastAsia="宋体" w:hAnsi="Helvetica" w:cs="宋体"/>
+          <w:color w:val="717171"/>
+          <w:kern w:val="0"/>
+          <w:szCs w:val="21"/>
+        </w:rPr>
+        <w:t> </w:t>
+      </w:r>
+      <w:r>
+        <w:rPr>
+          <w:rFonts w:ascii="Helvetica" w:eastAsia="宋体" w:hAnsi="Helvetica" w:cs="宋体"/>
+          <w:color w:val="717171"/>
+          <w:kern w:val="0"/>
+          <w:szCs w:val="21"/>
+        </w:rPr>
+        <w:t>按照下面的规则打印每个数：</w:t>
+      </w:r>
+    </w:p>
+    <w:p>
+      <w:pPr>
+        <w:widowControl/>
+        <w:numPr>
+          <w:ilvl w:val="0"/>
+          <w:numId w:val="8"/>
+        </w:numPr>
+        <w:shd w:val="clear" w:color="auto" w:fill="FFFFFF"/>
+        <w:spacing w:before="100" w:beforeAutospacing="1" w:after="100" w:afterAutospacing="1"/>
+        <w:jc w:val="left"/>
+        <w:rPr>
+          <w:rFonts w:ascii="Helvetica" w:eastAsia="宋体" w:hAnsi="Helvetica" w:cs="宋体"/>
+          <w:color w:val="717171"/>
+          <w:kern w:val="0"/>
+          <w:szCs w:val="21"/>
+        </w:rPr>
+      </w:pPr>
+      <w:r>
+        <w:rPr>
+          <w:rFonts w:ascii="Helvetica" w:eastAsia="宋体" w:hAnsi="Helvetica" w:cs="宋体"/>
+          <w:color w:val="717171"/>
+          <w:kern w:val="0"/>
+          <w:szCs w:val="21"/>
+        </w:rPr>
+        <w:t>如果这个数被</w:t>
+      </w:r>
+      <w:r>
+        <w:rPr>
+          <w:rFonts w:ascii="Helvetica" w:eastAsia="宋体" w:hAnsi="Helvetica" w:cs="宋体"/>
+          <w:color w:val="717171"/>
+          <w:kern w:val="0"/>
+          <w:szCs w:val="21"/>
+        </w:rPr>
+        <w:t>3</w:t>
+      </w:r>
+      <w:r>
+        <w:rPr>
+          <w:rFonts w:ascii="Helvetica" w:eastAsia="宋体" w:hAnsi="Helvetica" w:cs="宋体"/>
+          <w:color w:val="717171"/>
+          <w:kern w:val="0"/>
+          <w:szCs w:val="21"/>
+        </w:rPr>
+        <w:t>整除，打印</w:t>
+      </w:r>
+      <w:r>
+        <w:rPr>
+          <w:rFonts w:ascii="Consolas" w:eastAsia="宋体" w:hAnsi="Consolas" w:cs="宋体"/>
+          <w:color w:val="C7254E"/>
+          <w:kern w:val="0"/>
+          <w:sz w:val="19"/>
+          <w:szCs w:val="19"/>
+          <w:shd w:val="clear" w:color="auto" w:fill="F9F2F4"/>
+        </w:rPr>
+        <w:t>fizz</w:t>
+      </w:r>
+      <w:r>
+        <w:rPr>
+          <w:rFonts w:ascii="Helvetica" w:eastAsia="宋体" w:hAnsi="Helvetica" w:cs="宋体"/>
+          <w:color w:val="717171"/>
+          <w:kern w:val="0"/>
+          <w:szCs w:val="21"/>
+        </w:rPr>
+        <w:t>.</w:t>
+      </w:r>
+    </w:p>
+    <w:p>
+      <w:pPr>
+        <w:widowControl/>
+        <w:numPr>
+          <w:ilvl w:val="0"/>
+          <w:numId w:val="8"/>
+        </w:numPr>
+        <w:shd w:val="clear" w:color="auto" w:fill="FFFFFF"/>
+        <w:spacing w:before="100" w:beforeAutospacing="1" w:after="100" w:afterAutospacing="1"/>
+        <w:jc w:val="left"/>
+        <w:rPr>
+          <w:rFonts w:ascii="Helvetica" w:eastAsia="宋体" w:hAnsi="Helvetica" w:cs="宋体"/>
+          <w:color w:val="717171"/>
+          <w:kern w:val="0"/>
+          <w:szCs w:val="21"/>
+        </w:rPr>
+      </w:pPr>
+      <w:r>
+        <w:rPr>
+          <w:rFonts w:ascii="Helvetica" w:eastAsia="宋体" w:hAnsi="Helvetica" w:cs="宋体"/>
+          <w:color w:val="717171"/>
+          <w:kern w:val="0"/>
+          <w:szCs w:val="21"/>
+        </w:rPr>
+        <w:t>如果这个数被</w:t>
+      </w:r>
+      <w:r>
+        <w:rPr>
+          <w:rFonts w:ascii="Helvetica" w:eastAsia="宋体" w:hAnsi="Helvetica" w:cs="宋体"/>
+          <w:color w:val="717171"/>
+          <w:kern w:val="0"/>
+          <w:szCs w:val="21"/>
+        </w:rPr>
+        <w:t>5</w:t>
+      </w:r>
+      <w:r>
+        <w:rPr>
+          <w:rFonts w:ascii="Helvetica" w:eastAsia="宋体" w:hAnsi="Helvetica" w:cs="宋体"/>
+          <w:color w:val="717171"/>
+          <w:kern w:val="0"/>
+          <w:szCs w:val="21"/>
+        </w:rPr>
+        <w:t>整除，打印</w:t>
+      </w:r>
+      <w:r>
+        <w:rPr>
+          <w:rFonts w:ascii="Consolas" w:eastAsia="宋体" w:hAnsi="Consolas" w:cs="宋体"/>
+          <w:color w:val="C7254E"/>
+          <w:kern w:val="0"/>
+          <w:sz w:val="19"/>
+          <w:szCs w:val="19"/>
+          <w:shd w:val="clear" w:color="auto" w:fill="F9F2F4"/>
+        </w:rPr>
+        <w:t>buzz</w:t>
+      </w:r>
+      <w:r>
+        <w:rPr>
+          <w:rFonts w:ascii="Helvetica" w:eastAsia="宋体" w:hAnsi="Helvetica" w:cs="宋体"/>
+          <w:color w:val="717171"/>
+          <w:kern w:val="0"/>
+          <w:szCs w:val="21"/>
+        </w:rPr>
+        <w:t>.</w:t>
+      </w:r>
+    </w:p>
+    <w:p>
+      <w:pPr>
+        <w:widowControl/>
+        <w:numPr>
+          <w:ilvl w:val="0"/>
+          <w:numId w:val="8"/>
+        </w:numPr>
+        <w:shd w:val="clear" w:color="auto" w:fill="FFFFFF"/>
+        <w:spacing w:before="100" w:beforeAutospacing="1" w:after="100" w:afterAutospacing="1"/>
+        <w:jc w:val="left"/>
+        <w:rPr>
+          <w:rFonts w:ascii="Helvetica" w:eastAsia="宋体" w:hAnsi="Helvetica" w:cs="宋体"/>
+          <w:color w:val="717171"/>
+          <w:kern w:val="0"/>
+          <w:szCs w:val="21"/>
+        </w:rPr>
+      </w:pPr>
+      <w:r>
+        <w:rPr>
+          <w:rFonts w:ascii="Helvetica" w:eastAsia="宋体" w:hAnsi="Helvetica" w:cs="宋体"/>
+          <w:color w:val="717171"/>
+          <w:kern w:val="0"/>
+          <w:szCs w:val="21"/>
+        </w:rPr>
+        <w:t>如果这个数能同时被</w:t>
+      </w:r>
+      <w:r>
+        <w:rPr>
+          <w:rFonts w:ascii="Consolas" w:eastAsia="宋体" w:hAnsi="Consolas" w:cs="宋体"/>
+          <w:color w:val="C7254E"/>
+          <w:kern w:val="0"/>
+          <w:sz w:val="19"/>
+          <w:szCs w:val="19"/>
+          <w:shd w:val="clear" w:color="auto" w:fill="F9F2F4"/>
+        </w:rPr>
+        <w:t>3</w:t>
+      </w:r>
+      <w:r>
+        <w:rPr>
+          <w:rFonts w:ascii="Helvetica" w:eastAsia="宋体" w:hAnsi="Helvetica" w:cs="宋体"/>
+          <w:color w:val="717171"/>
+          <w:kern w:val="0"/>
+          <w:szCs w:val="21"/>
+        </w:rPr>
+        <w:t>和</w:t>
+      </w:r>
+      <w:r>
+        <w:rPr>
+          <w:rFonts w:ascii="Consolas" w:eastAsia="宋体" w:hAnsi="Consolas" w:cs="宋体"/>
+          <w:color w:val="C7254E"/>
+          <w:kern w:val="0"/>
+          <w:sz w:val="19"/>
+          <w:szCs w:val="19"/>
+          <w:shd w:val="clear" w:color="auto" w:fill="F9F2F4"/>
+        </w:rPr>
+        <w:t>5</w:t>
+      </w:r>
+      <w:r>
+        <w:rPr>
+          <w:rFonts w:ascii="Helvetica" w:eastAsia="宋体" w:hAnsi="Helvetica" w:cs="宋体"/>
+          <w:color w:val="717171"/>
+          <w:kern w:val="0"/>
+          <w:szCs w:val="21"/>
+        </w:rPr>
+        <w:t>整除，打印</w:t>
+      </w:r>
+      <w:r>
+        <w:rPr>
+          <w:rFonts w:ascii="Consolas" w:eastAsia="宋体" w:hAnsi="Consolas" w:cs="宋体"/>
+          <w:color w:val="C7254E"/>
+          <w:kern w:val="0"/>
+          <w:sz w:val="19"/>
+          <w:szCs w:val="19"/>
+          <w:shd w:val="clear" w:color="auto" w:fill="F9F2F4"/>
+        </w:rPr>
+        <w:t>fizz buzz</w:t>
+      </w:r>
+      <w:r>
+        <w:rPr>
+          <w:rFonts w:ascii="Helvetica" w:eastAsia="宋体" w:hAnsi="Helvetica" w:cs="宋体"/>
+          <w:color w:val="717171"/>
+          <w:kern w:val="0"/>
+          <w:szCs w:val="21"/>
+        </w:rPr>
+        <w:t>.</w:t>
+      </w:r>
+    </w:p>
+    <w:p>
+      <w:r>
+        <w:t>class Solution {</w:t>
+      </w:r>
+    </w:p>
+    <w:p>
+      <w:r>
+        <w:t>public:</w:t>
+      </w:r>
+    </w:p>
+    <w:p>
+      <w:r>
+        <w:t xml:space="preserve">    /**</w:t>
+      </w:r>
+    </w:p>
+    <w:p>
+      <w:r>
+        <w:t xml:space="preserve">     * @param n: An integer</w:t>
+      </w:r>
+    </w:p>
+    <w:p>
+      <w:r>
+        <w:t xml:space="preserve">     * @return: A list of strings.</w:t>
+      </w:r>
+    </w:p>
+    <w:p>
+      <w:r>
+        <w:t xml:space="preserve">     */</w:t>
+      </w:r>
+    </w:p>
+    <w:p>
+      <w:r>
+        <w:t xml:space="preserve">    vector&lt;string&gt; fizzBuzz(int n) {</w:t>
+      </w:r>
+    </w:p>
+    <w:p>
+      <w:r>
+        <w:t xml:space="preserve">        // write your code here</w:t>
+      </w:r>
+    </w:p>
+    <w:p>
+      <w:r>
+        <w:t xml:space="preserve">        vector&lt;string&gt; temp;</w:t>
+      </w:r>
+    </w:p>
+    <w:p>
+      <w:r>
+        <w:t xml:space="preserve">        for(int i = 1 ; i &lt;= n ; i ++)</w:t>
+      </w:r>
+    </w:p>
+    <w:p>
+      <w:r>
+        <w:t xml:space="preserve">        {</w:t>
+      </w:r>
+    </w:p>
+    <w:p>
+      <w:r>
+        <w:t xml:space="preserve">            if(i % 3 == 0 &amp;&amp; i % 5 == 0)</w:t>
+      </w:r>
+    </w:p>
+    <w:p>
+      <w:r>
+        <w:t xml:space="preserve">            {</w:t>
+      </w:r>
+    </w:p>
+    <w:p>
+      <w:r>
+        <w:t xml:space="preserve">                temp.push_back("fizz buzz");</w:t>
+      </w:r>
+    </w:p>
+    <w:p>
+      <w:r>
+        <w:t xml:space="preserve">            }</w:t>
+      </w:r>
+    </w:p>
+    <w:p>
+      <w:r>
+        <w:t xml:space="preserve">           else if(i % 5 == 0)</w:t>
+      </w:r>
+    </w:p>
+    <w:p>
+      <w:r>
+        <w:t xml:space="preserve">            {</w:t>
+      </w:r>
+    </w:p>
+    <w:p>
+      <w:r>
+        <w:t xml:space="preserve">                temp.push_back("buzz");</w:t>
+      </w:r>
+    </w:p>
+    <w:p>
+      <w:r>
+        <w:t xml:space="preserve">            }</w:t>
+      </w:r>
+    </w:p>
+    <w:p>
+      <w:r>
+        <w:t xml:space="preserve">          else  if(i % 3 == 0 )</w:t>
+      </w:r>
+    </w:p>
+    <w:p>
+      <w:r>
+        <w:t xml:space="preserve">            {</w:t>
+      </w:r>
+    </w:p>
+    <w:p>
+      <w:r>
+        <w:t xml:space="preserve">                temp.push_back("fizz");</w:t>
+      </w:r>
+    </w:p>
+    <w:p>
+      <w:r>
+        <w:t xml:space="preserve">            }</w:t>
+      </w:r>
+    </w:p>
+    <w:p>
+      <w:r>
+        <w:lastRenderedPageBreak/>
+        <w:t xml:space="preserve">            else</w:t>
+      </w:r>
+    </w:p>
+    <w:p>
+      <w:r>
+        <w:t xml:space="preserve">            {</w:t>
+      </w:r>
+    </w:p>
+    <w:p>
+      <w:r>
+        <w:t xml:space="preserve">                string s = std::to_string(i);</w:t>
+      </w:r>
+    </w:p>
+    <w:p>
+      <w:r>
+        <w:t xml:space="preserve">                temp.push_back(s);</w:t>
+      </w:r>
+    </w:p>
+    <w:p>
+      <w:r>
+        <w:t xml:space="preserve">            }</w:t>
+      </w:r>
+    </w:p>
+    <w:p>
+      <w:r>
+        <w:t xml:space="preserve">        }</w:t>
+      </w:r>
+    </w:p>
+    <w:p>
+      <w:r>
+        <w:t xml:space="preserve">        return temp;</w:t>
+      </w:r>
+    </w:p>
+    <w:p>
+      <w:r>
+        <w:t xml:space="preserve">    }</w:t>
+      </w:r>
+    </w:p>
+    <w:p>
+      <w:pPr>
+        <w:rPr>
+          <w:rFonts w:hint="eastAsia"/>
+        </w:rPr>
+      </w:pPr>
+      <w:r>
+        <w:t>};</w:t>
+      </w:r>
+    </w:p>
+    <w:p>
+      <w:pPr>
+        <w:rPr>
+          <w:rFonts w:hint="eastAsia"/>
+        </w:rPr>
+      </w:pPr>
+    </w:p>
+    <w:p>
+      <w:pPr>
+        <w:rPr>
+          <w:rFonts w:hint="eastAsia"/>
+        </w:rPr>
+      </w:pPr>
+    </w:p>
+    <w:p>
       <w:bookmarkStart w:id="5" w:name="_GoBack"/>
       <w:bookmarkEnd w:id="5"/>
     </w:p>
-    <w:p/>
     <w:sectPr>
       <w:pgSz w:w="11906" w:h="16838"/>
       <w:pgMar w:top="1440" w:right="1800" w:bottom="1440" w:left="1800" w:header="851" w:footer="992" w:gutter="0"/>
@@ -21913,6 +22911,155 @@
         </w:tabs>
         <w:ind w:left="6480" w:hanging="360"/>
       </w:pPr>
+    </w:lvl>
+  </w:abstractNum>
+  <w:abstractNum w:abstractNumId="7">
+    <w:nsid w:val="63D479B6"/>
+    <w:multiLevelType w:val="multilevel"/>
+    <w:tmpl w:val="28F83196"/>
+    <w:lvl w:ilvl="0">
+      <w:start w:val="1"/>
+      <w:numFmt w:val="bullet"/>
+      <w:lvlText w:val=""/>
+      <w:lvlJc w:val="left"/>
+      <w:pPr>
+        <w:tabs>
+          <w:tab w:val="num" w:pos="720"/>
+        </w:tabs>
+        <w:ind w:left="720" w:hanging="360"/>
+      </w:pPr>
+      <w:rPr>
+        <w:rFonts w:ascii="Symbol" w:hAnsi="Symbol" w:hint="default"/>
+        <w:sz w:val="20"/>
+      </w:rPr>
+    </w:lvl>
+    <w:lvl w:ilvl="1" w:tentative="1">
+      <w:start w:val="1"/>
+      <w:numFmt w:val="bullet"/>
+      <w:lvlText w:val="o"/>
+      <w:lvlJc w:val="left"/>
+      <w:pPr>
+        <w:tabs>
+          <w:tab w:val="num" w:pos="1440"/>
+        </w:tabs>
+        <w:ind w:left="1440" w:hanging="360"/>
+      </w:pPr>
+      <w:rPr>
+        <w:rFonts w:ascii="Courier New" w:hAnsi="Courier New" w:hint="default"/>
+        <w:sz w:val="20"/>
+      </w:rPr>
+    </w:lvl>
+    <w:lvl w:ilvl="2" w:tentative="1">
+      <w:start w:val="1"/>
+      <w:numFmt w:val="bullet"/>
+      <w:lvlText w:val=""/>
+      <w:lvlJc w:val="left"/>
+      <w:pPr>
+        <w:tabs>
+          <w:tab w:val="num" w:pos="2160"/>
+        </w:tabs>
+        <w:ind w:left="2160" w:hanging="360"/>
+      </w:pPr>
+      <w:rPr>
+        <w:rFonts w:ascii="Wingdings" w:hAnsi="Wingdings" w:hint="default"/>
+        <w:sz w:val="20"/>
+      </w:rPr>
+    </w:lvl>
+    <w:lvl w:ilvl="3" w:tentative="1">
+      <w:start w:val="1"/>
+      <w:numFmt w:val="bullet"/>
+      <w:lvlText w:val=""/>
+      <w:lvlJc w:val="left"/>
+      <w:pPr>
+        <w:tabs>
+          <w:tab w:val="num" w:pos="2880"/>
+        </w:tabs>
+        <w:ind w:left="2880" w:hanging="360"/>
+      </w:pPr>
+      <w:rPr>
+        <w:rFonts w:ascii="Wingdings" w:hAnsi="Wingdings" w:hint="default"/>
+        <w:sz w:val="20"/>
+      </w:rPr>
+    </w:lvl>
+    <w:lvl w:ilvl="4" w:tentative="1">
+      <w:start w:val="1"/>
+      <w:numFmt w:val="bullet"/>
+      <w:lvlText w:val=""/>
+      <w:lvlJc w:val="left"/>
+      <w:pPr>
+        <w:tabs>
+          <w:tab w:val="num" w:pos="3600"/>
+        </w:tabs>
+        <w:ind w:left="3600" w:hanging="360"/>
+      </w:pPr>
+      <w:rPr>
+        <w:rFonts w:ascii="Wingdings" w:hAnsi="Wingdings" w:hint="default"/>
+        <w:sz w:val="20"/>
+      </w:rPr>
+    </w:lvl>
+    <w:lvl w:ilvl="5" w:tentative="1">
+      <w:start w:val="1"/>
+      <w:numFmt w:val="bullet"/>
+      <w:lvlText w:val=""/>
+      <w:lvlJc w:val="left"/>
+      <w:pPr>
+        <w:tabs>
+          <w:tab w:val="num" w:pos="4320"/>
+        </w:tabs>
+        <w:ind w:left="4320" w:hanging="360"/>
+      </w:pPr>
+      <w:rPr>
+        <w:rFonts w:ascii="Wingdings" w:hAnsi="Wingdings" w:hint="default"/>
+        <w:sz w:val="20"/>
+      </w:rPr>
+    </w:lvl>
+    <w:lvl w:ilvl="6" w:tentative="1">
+      <w:start w:val="1"/>
+      <w:numFmt w:val="bullet"/>
+      <w:lvlText w:val=""/>
+      <w:lvlJc w:val="left"/>
+      <w:pPr>
+        <w:tabs>
+          <w:tab w:val="num" w:pos="5040"/>
+        </w:tabs>
+        <w:ind w:left="5040" w:hanging="360"/>
+      </w:pPr>
+      <w:rPr>
+        <w:rFonts w:ascii="Wingdings" w:hAnsi="Wingdings" w:hint="default"/>
+        <w:sz w:val="20"/>
+      </w:rPr>
+    </w:lvl>
+    <w:lvl w:ilvl="7" w:tentative="1">
+      <w:start w:val="1"/>
+      <w:numFmt w:val="bullet"/>
+      <w:lvlText w:val=""/>
+      <w:lvlJc w:val="left"/>
+      <w:pPr>
+        <w:tabs>
+          <w:tab w:val="num" w:pos="5760"/>
+        </w:tabs>
+        <w:ind w:left="5760" w:hanging="360"/>
+      </w:pPr>
+      <w:rPr>
+        <w:rFonts w:ascii="Wingdings" w:hAnsi="Wingdings" w:hint="default"/>
+        <w:sz w:val="20"/>
+      </w:rPr>
+    </w:lvl>
+    <w:lvl w:ilvl="8" w:tentative="1">
+      <w:start w:val="1"/>
+      <w:numFmt w:val="bullet"/>
+      <w:lvlText w:val=""/>
+      <w:lvlJc w:val="left"/>
+      <w:pPr>
+        <w:tabs>
+          <w:tab w:val="num" w:pos="6480"/>
+        </w:tabs>
+        <w:ind w:left="6480" w:hanging="360"/>
+      </w:pPr>
+      <w:rPr>
+        <w:rFonts w:ascii="Wingdings" w:hAnsi="Wingdings" w:hint="default"/>
+        <w:sz w:val="20"/>
+      </w:rPr>
     </w:lvl>
   </w:abstractNum>
   <w:num w:numId="1">
@@ -21935,6 +23082,9 @@
   </w:num>
   <w:num w:numId="7">
     <w:abstractNumId w:val="2"/>
+  </w:num>
+  <w:num w:numId="8">
+    <w:abstractNumId w:val="7"/>
   </w:num>
 </w:numbering>
 </file>
@@ -22559,6 +23709,22 @@
     <w:basedOn w:val="a0"/>
     <w:rsid w:val="000D3607"/>
   </w:style>
+  <w:style w:type="character" w:customStyle="1" w:styleId="text-sm">
+    <w:name w:val="text-sm"/>
+    <w:basedOn w:val="a0"/>
+    <w:rsid w:val="00A44BCE"/>
+  </w:style>
+  <w:style w:type="character" w:styleId="aa">
+    <w:name w:val="Emphasis"/>
+    <w:basedOn w:val="a0"/>
+    <w:uiPriority w:val="20"/>
+    <w:qFormat/>
+    <w:rsid w:val="00C53AB0"/>
+    <w:rPr>
+      <w:i/>
+      <w:iCs/>
+    </w:rPr>
+  </w:style>
 </w:styles>
 </file>
 
@@ -23182,6 +24348,22 @@
     <w:basedOn w:val="a0"/>
     <w:rsid w:val="000D3607"/>
   </w:style>
+  <w:style w:type="character" w:customStyle="1" w:styleId="text-sm">
+    <w:name w:val="text-sm"/>
+    <w:basedOn w:val="a0"/>
+    <w:rsid w:val="00A44BCE"/>
+  </w:style>
+  <w:style w:type="character" w:styleId="aa">
+    <w:name w:val="Emphasis"/>
+    <w:basedOn w:val="a0"/>
+    <w:uiPriority w:val="20"/>
+    <w:qFormat/>
+    <w:rsid w:val="00C53AB0"/>
+    <w:rPr>
+      <w:i/>
+      <w:iCs/>
+    </w:rPr>
+  </w:style>
 </w:styles>
 </file>
 

</xml_diff>